<commit_message>
Work on 2015 environmental variables
</commit_message>
<xml_diff>
--- a/Aaron thesis chapter draft/30-iii-2025_Powdermil_thesis_draft.docx
+++ b/Aaron thesis chapter draft/30-iii-2025_Powdermil_thesis_draft.docx
@@ -1249,23 +1249,7 @@
           <w:rFonts w:ascii="Times New Roman" w:hAnsi="Times New Roman" w:cs="Times New Roman"/>
           <w:sz w:val="24"/>
         </w:rPr>
-        <w:t xml:space="preserve">(McNabb et al. 2001, </w:t>
-      </w:r>
-      <w:proofErr w:type="spellStart"/>
-      <w:r>
-        <w:rPr>
-          <w:rFonts w:ascii="Times New Roman" w:hAnsi="Times New Roman" w:cs="Times New Roman"/>
-          <w:sz w:val="24"/>
-        </w:rPr>
-        <w:t>Curtze</w:t>
-      </w:r>
-      <w:proofErr w:type="spellEnd"/>
-      <w:r>
-        <w:rPr>
-          <w:rFonts w:ascii="Times New Roman" w:hAnsi="Times New Roman" w:cs="Times New Roman"/>
-          <w:sz w:val="24"/>
-        </w:rPr>
-        <w:t xml:space="preserve"> et al. 2018, Slyder et al. 2020)</w:t>
+        <w:t>(McNabb et al. 2001, Curtze et al. 2018, Slyder et al. 2020)</w:t>
       </w:r>
       <w:r>
         <w:rPr>
@@ -1402,23 +1386,7 @@
           <w:rFonts w:ascii="Times New Roman" w:hAnsi="Times New Roman" w:cs="Times New Roman"/>
           <w:sz w:val="24"/>
         </w:rPr>
-        <w:t>(</w:t>
-      </w:r>
-      <w:proofErr w:type="spellStart"/>
-      <w:r>
-        <w:rPr>
-          <w:rFonts w:ascii="Times New Roman" w:hAnsi="Times New Roman" w:cs="Times New Roman"/>
-          <w:sz w:val="24"/>
-        </w:rPr>
-        <w:t>Langor</w:t>
-      </w:r>
-      <w:proofErr w:type="spellEnd"/>
-      <w:r>
-        <w:rPr>
-          <w:rFonts w:ascii="Times New Roman" w:hAnsi="Times New Roman" w:cs="Times New Roman"/>
-          <w:sz w:val="24"/>
-        </w:rPr>
-        <w:t xml:space="preserve"> and Spence 2006)</w:t>
+        <w:t>(Langor and Spence 2006)</w:t>
       </w:r>
       <w:r>
         <w:rPr>
@@ -1712,23 +1680,7 @@
           <w:rFonts w:ascii="Times New Roman" w:hAnsi="Times New Roman" w:cs="Times New Roman"/>
           <w:sz w:val="24"/>
         </w:rPr>
-        <w:t xml:space="preserve">(Silverman et al. 2008, </w:t>
-      </w:r>
-      <w:proofErr w:type="spellStart"/>
-      <w:r>
-        <w:rPr>
-          <w:rFonts w:ascii="Times New Roman" w:hAnsi="Times New Roman" w:cs="Times New Roman"/>
-          <w:sz w:val="24"/>
-        </w:rPr>
-        <w:t>Lambeets</w:t>
-      </w:r>
-      <w:proofErr w:type="spellEnd"/>
-      <w:r>
-        <w:rPr>
-          <w:rFonts w:ascii="Times New Roman" w:hAnsi="Times New Roman" w:cs="Times New Roman"/>
-          <w:sz w:val="24"/>
-        </w:rPr>
-        <w:t xml:space="preserve"> et al. 2008, Lundgren and McCravy 2011)</w:t>
+        <w:t>(Silverman et al. 2008, Lambeets et al. 2008, Lundgren and McCravy 2011)</w:t>
       </w:r>
       <w:r>
         <w:rPr>
@@ -2215,23 +2167,7 @@
           <w:rFonts w:ascii="Times New Roman" w:hAnsi="Times New Roman" w:cs="Times New Roman"/>
           <w:sz w:val="24"/>
         </w:rPr>
-        <w:t xml:space="preserve">(Sklodowski and </w:t>
-      </w:r>
-      <w:proofErr w:type="spellStart"/>
-      <w:r>
-        <w:rPr>
-          <w:rFonts w:ascii="Times New Roman" w:hAnsi="Times New Roman" w:cs="Times New Roman"/>
-          <w:sz w:val="24"/>
-        </w:rPr>
-        <w:t>Garbalinska</w:t>
-      </w:r>
-      <w:proofErr w:type="spellEnd"/>
-      <w:r>
-        <w:rPr>
-          <w:rFonts w:ascii="Times New Roman" w:hAnsi="Times New Roman" w:cs="Times New Roman"/>
-          <w:sz w:val="24"/>
-        </w:rPr>
-        <w:t xml:space="preserve"> 2011, Lee et al. 2017, Barber </w:t>
+        <w:t xml:space="preserve">(Sklodowski and Garbalinska 2011, Lee et al. 2017, Barber </w:t>
       </w:r>
       <w:r>
         <w:rPr>
@@ -2647,23 +2583,7 @@
           <w:rFonts w:ascii="Times New Roman" w:hAnsi="Times New Roman" w:cs="Times New Roman"/>
           <w:sz w:val="24"/>
         </w:rPr>
-        <w:t xml:space="preserve">(Sklodowski and </w:t>
-      </w:r>
-      <w:proofErr w:type="spellStart"/>
-      <w:r>
-        <w:rPr>
-          <w:rFonts w:ascii="Times New Roman" w:hAnsi="Times New Roman" w:cs="Times New Roman"/>
-          <w:sz w:val="24"/>
-        </w:rPr>
-        <w:t>Garbalinska</w:t>
-      </w:r>
-      <w:proofErr w:type="spellEnd"/>
-      <w:r>
-        <w:rPr>
-          <w:rFonts w:ascii="Times New Roman" w:hAnsi="Times New Roman" w:cs="Times New Roman"/>
-          <w:sz w:val="24"/>
-        </w:rPr>
-        <w:t xml:space="preserve"> 2011)</w:t>
+        <w:t>(Sklodowski and Garbalinska 2011)</w:t>
       </w:r>
       <w:r>
         <w:rPr>
@@ -3328,7 +3248,23 @@
           <w:sz w:val="24"/>
           <w:szCs w:val="24"/>
         </w:rPr>
-        <w:t xml:space="preserve">those in </w:t>
+        <w:t xml:space="preserve">those </w:t>
+      </w:r>
+      <w:r>
+        <w:rPr>
+          <w:rFonts w:ascii="Times New Roman" w:hAnsi="Times New Roman" w:cs="Times New Roman"/>
+          <w:sz w:val="24"/>
+          <w:szCs w:val="24"/>
+        </w:rPr>
+        <w:t>characteristic of</w:t>
+      </w:r>
+      <w:r>
+        <w:rPr>
+          <w:rFonts w:ascii="Times New Roman" w:hAnsi="Times New Roman" w:cs="Times New Roman"/>
+          <w:sz w:val="24"/>
+          <w:szCs w:val="24"/>
+        </w:rPr>
+        <w:t xml:space="preserve"> </w:t>
       </w:r>
       <w:r>
         <w:rPr>
@@ -3375,23 +3311,7 @@
           <w:rFonts w:ascii="Times New Roman" w:hAnsi="Times New Roman" w:cs="Times New Roman"/>
           <w:sz w:val="24"/>
         </w:rPr>
-        <w:t xml:space="preserve">(Sklodowski and </w:t>
-      </w:r>
-      <w:proofErr w:type="spellStart"/>
-      <w:r>
-        <w:rPr>
-          <w:rFonts w:ascii="Times New Roman" w:hAnsi="Times New Roman" w:cs="Times New Roman"/>
-          <w:sz w:val="24"/>
-        </w:rPr>
-        <w:t>Garbalinska</w:t>
-      </w:r>
-      <w:proofErr w:type="spellEnd"/>
-      <w:r>
-        <w:rPr>
-          <w:rFonts w:ascii="Times New Roman" w:hAnsi="Times New Roman" w:cs="Times New Roman"/>
-          <w:sz w:val="24"/>
-        </w:rPr>
-        <w:t xml:space="preserve"> 2011, Perry and Herms 2019)</w:t>
+        <w:t>(Sklodowski and Garbalinska 2011, Perry and Herms 2019)</w:t>
       </w:r>
       <w:r>
         <w:rPr>
@@ -4694,6 +4614,40 @@
           <w:szCs w:val="24"/>
         </w:rPr>
         <w:t xml:space="preserve"> </w:t>
+      </w:r>
+      <w:r>
+        <w:rPr>
+          <w:rFonts w:ascii="Times New Roman" w:hAnsi="Times New Roman" w:cs="Times New Roman"/>
+          <w:sz w:val="24"/>
+          <w:szCs w:val="24"/>
+        </w:rPr>
+        <w:t xml:space="preserve">(7) Finally, we will explore the </w:t>
+      </w:r>
+      <w:r>
+        <w:rPr>
+          <w:rFonts w:ascii="Times New Roman" w:hAnsi="Times New Roman" w:cs="Times New Roman"/>
+          <w:sz w:val="24"/>
+          <w:szCs w:val="24"/>
+        </w:rPr>
+        <w:t xml:space="preserve">relationship between beetle traits and microclimate using </w:t>
+      </w:r>
+      <w:proofErr w:type="gramStart"/>
+      <w:r>
+        <w:rPr>
+          <w:rFonts w:ascii="Times New Roman" w:hAnsi="Times New Roman" w:cs="Times New Roman"/>
+          <w:sz w:val="24"/>
+          <w:szCs w:val="24"/>
+        </w:rPr>
+        <w:t>a __</w:t>
+      </w:r>
+      <w:proofErr w:type="gramEnd"/>
+      <w:r>
+        <w:rPr>
+          <w:rFonts w:ascii="Times New Roman" w:hAnsi="Times New Roman" w:cs="Times New Roman"/>
+          <w:sz w:val="24"/>
+          <w:szCs w:val="24"/>
+        </w:rPr>
+        <w:t>_______ analysis.</w:t>
       </w:r>
     </w:p>
     <w:p>
@@ -5502,7 +5456,23 @@
           <w:sz w:val="24"/>
           <w:szCs w:val="24"/>
         </w:rPr>
-        <w:t>Figure 1.  Map of the pitfall trap locations (need to add shapefiles of impacted areas)</w:t>
+        <w:t>Figure 1.  Map of the pitfall trap locations (need to add shapefiles of impacted areas</w:t>
+      </w:r>
+      <w:r>
+        <w:rPr>
+          <w:rFonts w:ascii="Times New Roman" w:hAnsi="Times New Roman" w:cs="Times New Roman"/>
+          <w:sz w:val="24"/>
+          <w:szCs w:val="24"/>
+        </w:rPr>
+        <w:t xml:space="preserve"> as well as a legend</w:t>
+      </w:r>
+      <w:r>
+        <w:rPr>
+          <w:rFonts w:ascii="Times New Roman" w:hAnsi="Times New Roman" w:cs="Times New Roman"/>
+          <w:sz w:val="24"/>
+          <w:szCs w:val="24"/>
+        </w:rPr>
+        <w:t>)</w:t>
       </w:r>
     </w:p>
     <w:p>
@@ -5744,7 +5714,6 @@
           <w:sz w:val="24"/>
           <w:szCs w:val="24"/>
         </w:rPr>
-        <w:lastRenderedPageBreak/>
         <w:t xml:space="preserve">Ground-dwelling invertebrates were sampled using barrier pitfall traps in 2015 and 2022, representing </w:t>
       </w:r>
       <w:proofErr w:type="gramStart"/>
@@ -6424,25 +6393,70 @@
           <w:sz w:val="24"/>
           <w:szCs w:val="24"/>
         </w:rPr>
-        <w:t xml:space="preserve"> traits were calculated as their ratio to body length for </w:t>
-      </w:r>
-      <w:proofErr w:type="gramStart"/>
-      <w:r>
-        <w:rPr>
-          <w:rFonts w:ascii="Times New Roman" w:hAnsi="Times New Roman" w:cs="Times New Roman"/>
-          <w:sz w:val="24"/>
-          <w:szCs w:val="24"/>
-        </w:rPr>
-        <w:t>each individual</w:t>
-      </w:r>
-      <w:proofErr w:type="gramEnd"/>
-      <w:r>
-        <w:rPr>
-          <w:rFonts w:ascii="Times New Roman" w:hAnsi="Times New Roman" w:cs="Times New Roman"/>
-          <w:sz w:val="24"/>
-          <w:szCs w:val="24"/>
-        </w:rPr>
-        <w:t xml:space="preserve"> (Ribera et al. 2001). Trait measurements were averaged across individuals to calculate species-specific means. </w:t>
+        <w:t xml:space="preserve"> traits were calculated as their ratio to body length for each individual</w:t>
+      </w:r>
+      <w:r>
+        <w:rPr>
+          <w:rFonts w:ascii="Times New Roman" w:hAnsi="Times New Roman" w:cs="Times New Roman"/>
+          <w:sz w:val="24"/>
+          <w:szCs w:val="24"/>
+        </w:rPr>
+        <w:t xml:space="preserve"> </w:t>
+      </w:r>
+      <w:r>
+        <w:rPr>
+          <w:rFonts w:ascii="Times New Roman" w:hAnsi="Times New Roman" w:cs="Times New Roman"/>
+          <w:sz w:val="24"/>
+          <w:szCs w:val="24"/>
+        </w:rPr>
+        <w:fldChar w:fldCharType="begin"/>
+      </w:r>
+      <w:r>
+        <w:rPr>
+          <w:rFonts w:ascii="Times New Roman" w:hAnsi="Times New Roman" w:cs="Times New Roman"/>
+          <w:sz w:val="24"/>
+          <w:szCs w:val="24"/>
+        </w:rPr>
+        <w:instrText xml:space="preserve"> ADDIN ZOTERO_ITEM CSL_CITATION {"citationID":"TePsm8Fc","properties":{"formattedCitation":"(Ribera et al. 2001)","plainCitation":"(Ribera et al. 2001)","noteIndex":0},"citationItems":[{"id":504,"uris":["http://zotero.org/groups/5154252/items/48WFQJBL"],"itemData":{"id":504,"type":"article-journal","container-title":"Ecology","DOI":"10.1890/0012-9658(2001)082[1112:EOLDAS]2.0.CO;2","ISSN":"0012-9658","issue":"4","journalAbbreviation":"Ecology","language":"en","page":"1112-1129","source":"DOI.org (Crossref)","title":"EFFECT OF LAND DISTURBANCE AND STRESS ON SPECIES TRAITS OF GROUND BEETLE ASSEMBLAGES","volume":"82","author":[{"family":"Ribera","given":"Ignacio"},{"family":"Dolédec","given":"Sylvain"},{"family":"Downie","given":"Iain S."},{"family":"Foster","given":"Garth N."}],"issued":{"date-parts":[["2001",4]]}}}],"schema":"https://github.com/citation-style-language/schema/raw/master/csl-citation.json"} </w:instrText>
+      </w:r>
+      <w:r>
+        <w:rPr>
+          <w:rFonts w:ascii="Times New Roman" w:hAnsi="Times New Roman" w:cs="Times New Roman"/>
+          <w:sz w:val="24"/>
+          <w:szCs w:val="24"/>
+        </w:rPr>
+        <w:fldChar w:fldCharType="separate"/>
+      </w:r>
+      <w:r>
+        <w:rPr>
+          <w:rFonts w:ascii="Times New Roman" w:hAnsi="Times New Roman" w:cs="Times New Roman"/>
+          <w:sz w:val="24"/>
+        </w:rPr>
+        <w:t>(Ribera et al. 2001)</w:t>
+      </w:r>
+      <w:r>
+        <w:rPr>
+          <w:rFonts w:ascii="Times New Roman" w:hAnsi="Times New Roman" w:cs="Times New Roman"/>
+          <w:sz w:val="24"/>
+          <w:szCs w:val="24"/>
+        </w:rPr>
+        <w:fldChar w:fldCharType="end"/>
+      </w:r>
+      <w:r>
+        <w:rPr>
+          <w:rFonts w:ascii="Times New Roman" w:hAnsi="Times New Roman" w:cs="Times New Roman"/>
+          <w:sz w:val="24"/>
+          <w:szCs w:val="24"/>
+        </w:rPr>
+        <w:t xml:space="preserve">. </w:t>
+      </w:r>
+      <w:r>
+        <w:rPr>
+          <w:rFonts w:ascii="Times New Roman" w:hAnsi="Times New Roman" w:cs="Times New Roman"/>
+          <w:sz w:val="24"/>
+          <w:szCs w:val="24"/>
+        </w:rPr>
+        <w:t xml:space="preserve">Trait measurements were averaged across individuals to calculate species-specific means. </w:t>
       </w:r>
     </w:p>
     <w:p>
@@ -6797,6 +6811,7 @@
           <w:sz w:val="24"/>
           <w:szCs w:val="24"/>
         </w:rPr>
+        <w:lastRenderedPageBreak/>
         <w:t>xerophilous species, 1 for hygrophilous species, and 0.5 for intermediate species.</w:t>
       </w:r>
       <w:r>
@@ -6829,16 +6844,7 @@
           <w:sz w:val="24"/>
           <w:szCs w:val="24"/>
         </w:rPr>
-        <w:t xml:space="preserve"> </w:t>
-      </w:r>
-      <w:r>
-        <w:rPr>
-          <w:rFonts w:ascii="Times New Roman" w:hAnsi="Times New Roman" w:cs="Times New Roman"/>
-          <w:sz w:val="24"/>
-          <w:szCs w:val="24"/>
-        </w:rPr>
-        <w:lastRenderedPageBreak/>
-        <w:t>was treated as a physiological trait,</w:t>
+        <w:t xml:space="preserve"> was treated as a physiological trait,</w:t>
       </w:r>
       <w:r>
         <w:rPr>
@@ -7446,23 +7452,7 @@
                 <w:rFonts w:ascii="Times New Roman" w:hAnsi="Times New Roman" w:cs="Times New Roman"/>
                 <w:sz w:val="24"/>
               </w:rPr>
-              <w:t xml:space="preserve">(Sklodowski and </w:t>
-            </w:r>
-            <w:proofErr w:type="spellStart"/>
-            <w:r>
-              <w:rPr>
-                <w:rFonts w:ascii="Times New Roman" w:hAnsi="Times New Roman" w:cs="Times New Roman"/>
-                <w:sz w:val="24"/>
-              </w:rPr>
-              <w:t>Garbalinska</w:t>
-            </w:r>
-            <w:proofErr w:type="spellEnd"/>
-            <w:r>
-              <w:rPr>
-                <w:rFonts w:ascii="Times New Roman" w:hAnsi="Times New Roman" w:cs="Times New Roman"/>
-                <w:sz w:val="24"/>
-              </w:rPr>
-              <w:t xml:space="preserve"> 2011)</w:t>
+              <w:t>(Sklodowski and Garbalinska 2011)</w:t>
             </w:r>
             <w:r>
               <w:rPr>
@@ -8563,7 +8553,17 @@
                 <w:szCs w:val="24"/>
                 <w14:ligatures w14:val="none"/>
               </w:rPr>
-              <w:t xml:space="preserve"> allows the rear leg to create a force in the dorsal direction, </w:t>
+              <w:t xml:space="preserve"> allows the rear leg to create a </w:t>
+            </w:r>
+            <w:r>
+              <w:rPr>
+                <w:rFonts w:ascii="Times New Roman" w:eastAsia="Calibri" w:hAnsi="Times New Roman" w:cs="Times New Roman"/>
+                <w:sz w:val="24"/>
+                <w:szCs w:val="24"/>
+                <w14:ligatures w14:val="none"/>
+              </w:rPr>
+              <w:lastRenderedPageBreak/>
+              <w:t xml:space="preserve">force in the dorsal direction, </w:t>
             </w:r>
             <w:r>
               <w:rPr>
@@ -8599,17 +8599,7 @@
                 <w:szCs w:val="24"/>
                 <w14:ligatures w14:val="none"/>
               </w:rPr>
-              <w:t xml:space="preserve"> </w:t>
-            </w:r>
-            <w:r>
-              <w:rPr>
-                <w:rFonts w:ascii="Times New Roman" w:eastAsia="Calibri" w:hAnsi="Times New Roman" w:cs="Times New Roman"/>
-                <w:sz w:val="24"/>
-                <w:szCs w:val="24"/>
-                <w14:ligatures w14:val="none"/>
-              </w:rPr>
-              <w:lastRenderedPageBreak/>
-              <w:t>the beetle to move through constricted areas.</w:t>
+              <w:t xml:space="preserve"> the beetle to move through constricted areas.</w:t>
             </w:r>
             <w:r>
               <w:rPr>
@@ -8757,7 +8747,7 @@
                 <w:szCs w:val="24"/>
                 <w14:ligatures w14:val="none"/>
               </w:rPr>
-              <w:instrText xml:space="preserve"> ADDIN ZOTERO_ITEM CSL_CITATION {"citationID":"PudSJifH","properties":{"formattedCitation":"(Venn 2016)","plainCitation":"(Venn 2016)","noteIndex":0},"citationItems":[{"id":1151,"uris":["http://zotero.org/groups/5154252/items/5T8V353I"],"itemData":{"id":1151,"type":"article-journal","abstract":"This review considers factors affecting the ﬂight capacity of carabid beetles and the implications of ﬂight for carabids. Studies from the Dutch polders in particular show that young populations of carabids consist predominantly of macropterous species and macropterous individuals of wing-dimorphic species. Also populations of wing-dimorphic carabid species at the periphery of their geographical range contain high proportions of macropterous individuals. However, studies from Baltic archipelagos show that older populations of even highly isolated island habitats contain considerable proportions of brachypterous species and individuals. This suggests that macroptery is primarily an adaptation for dispersal and that there exists a mechanism for subsequently reducing the ratio of macropterous to brachypterous species under stable conditions, due to the competitive advantage of brachyptery. Populations in isolated habitats, such as islands and mountains, have high proportions of brachypterous species. Many macropterous species do not possess functional ﬂight muscles. Species of unstable habitats, such as tree canopies and wet habitats, are mostly macropterous. Brachypterous species tend to disappear from disturbed habitats. There is uncertainty regarding the extent to which carabid dispersal is directed and how much passive. Both Den Boer and Lindroth recognized that mostly macropterous individuals of macropterous and wing-dimorphic species disperse and found new populations, after which brachyptery tends to rapidly appear and proliferate in the newly founded population. It is most likely that the allele for brachyptery would arrive via the dispersal of gravid females which had mated with brachypterous males prior to emigration. Whilst many studies consider wing morphology traits of carabid beetles to be species-speciﬁc and permanent, a number of studies have shown that the oogenesis ﬂight syndrome, whereby females undertake migration and subsequently lose their ﬂight muscles by histolysis before eventually regenerating them after reproducing, has been reported for a growing number of carabid species. Wing morphology of carabid beetles clearly offers strong potential for the study of population dynamics. This ﬁeld of study ﬂourished during the 1940’s to the late 1980’s. Whilst a considerable amount of valuable research has been performed and published, the topic clearly holds considerable potential for future study.","container-title":"European Journal of Entomology","DOI":"10.14411/eje.2016.079","ISSN":"12105759, 18028829","journalAbbreviation":"Eur. J. Entomol.","language":"en","page":"587-600","source":"DOI.org (Crossref)","title":"To fly or not to fly: Factors influencing the flight capacity of carabid beetles (Coleoptera: Carabidae)","title-short":"To fly or not to fly","volume":"113","author":[{"family":"Venn","given":"Stephen"}],"issued":{"date-parts":[["2016",12,30]]}}}],"schema":"https://github.com/citation-style-language/schema/raw/master/csl-citation.json"} </w:instrText>
+              <w:instrText xml:space="preserve"> ADDIN ZOTERO_ITEM CSL_CITATION {"citationID":"1P2XnL15","properties":{"formattedCitation":"(Ribera et al. 2001, Venn 2016)","plainCitation":"(Ribera et al. 2001, Venn 2016)","noteIndex":0},"citationItems":[{"id":504,"uris":["http://zotero.org/groups/5154252/items/48WFQJBL"],"itemData":{"id":504,"type":"article-journal","container-title":"Ecology","DOI":"10.1890/0012-9658(2001)082[1112:EOLDAS]2.0.CO;2","ISSN":"0012-9658","issue":"4","journalAbbreviation":"Ecology","language":"en","page":"1112-1129","source":"DOI.org (Crossref)","title":"EFFECT OF LAND DISTURBANCE AND STRESS ON SPECIES TRAITS OF GROUND BEETLE ASSEMBLAGES","volume":"82","author":[{"family":"Ribera","given":"Ignacio"},{"family":"Dolédec","given":"Sylvain"},{"family":"Downie","given":"Iain S."},{"family":"Foster","given":"Garth N."}],"issued":{"date-parts":[["2001",4]]}}},{"id":1151,"uris":["http://zotero.org/groups/5154252/items/5T8V353I"],"itemData":{"id":1151,"type":"article-journal","abstract":"This review considers factors affecting the ﬂight capacity of carabid beetles and the implications of ﬂight for carabids. Studies from the Dutch polders in particular show that young populations of carabids consist predominantly of macropterous species and macropterous individuals of wing-dimorphic species. Also populations of wing-dimorphic carabid species at the periphery of their geographical range contain high proportions of macropterous individuals. However, studies from Baltic archipelagos show that older populations of even highly isolated island habitats contain considerable proportions of brachypterous species and individuals. This suggests that macroptery is primarily an adaptation for dispersal and that there exists a mechanism for subsequently reducing the ratio of macropterous to brachypterous species under stable conditions, due to the competitive advantage of brachyptery. Populations in isolated habitats, such as islands and mountains, have high proportions of brachypterous species. Many macropterous species do not possess functional ﬂight muscles. Species of unstable habitats, such as tree canopies and wet habitats, are mostly macropterous. Brachypterous species tend to disappear from disturbed habitats. There is uncertainty regarding the extent to which carabid dispersal is directed and how much passive. Both Den Boer and Lindroth recognized that mostly macropterous individuals of macropterous and wing-dimorphic species disperse and found new populations, after which brachyptery tends to rapidly appear and proliferate in the newly founded population. It is most likely that the allele for brachyptery would arrive via the dispersal of gravid females which had mated with brachypterous males prior to emigration. Whilst many studies consider wing morphology traits of carabid beetles to be species-speciﬁc and permanent, a number of studies have shown that the oogenesis ﬂight syndrome, whereby females undertake migration and subsequently lose their ﬂight muscles by histolysis before eventually regenerating them after reproducing, has been reported for a growing number of carabid species. Wing morphology of carabid beetles clearly offers strong potential for the study of population dynamics. This ﬁeld of study ﬂourished during the 1940’s to the late 1980’s. Whilst a considerable amount of valuable research has been performed and published, the topic clearly holds considerable potential for future study.","container-title":"European Journal of Entomology","DOI":"10.14411/eje.2016.079","ISSN":"12105759, 18028829","journalAbbreviation":"Eur. J. Entomol.","language":"en","page":"587-600","source":"DOI.org (Crossref)","title":"To fly or not to fly: Factors influencing the flight capacity of carabid beetles (Coleoptera: Carabidae)","title-short":"To fly or not to fly","volume":"113","author":[{"family":"Venn","given":"Stephen"}],"issued":{"date-parts":[["2016",12,30]]}}}],"schema":"https://github.com/citation-style-language/schema/raw/master/csl-citation.json"} </w:instrText>
             </w:r>
             <w:r>
               <w:rPr>
@@ -8773,7 +8763,7 @@
                 <w:rFonts w:ascii="Times New Roman" w:hAnsi="Times New Roman" w:cs="Times New Roman"/>
                 <w:sz w:val="24"/>
               </w:rPr>
-              <w:t>(Venn 2016)</w:t>
+              <w:t>(Ribera et al. 2001, Venn 2016)</w:t>
             </w:r>
             <w:r>
               <w:rPr>
@@ -9266,7 +9256,31 @@
           <w:sz w:val="24"/>
           <w:szCs w:val="24"/>
         </w:rPr>
-        <w:t xml:space="preserve"> quadrats around each pitfall trap.  Understory vegetation height (m) was</w:t>
+        <w:t xml:space="preserve"> quadrats around each pitfall trap</w:t>
+      </w:r>
+      <w:commentRangeStart w:id="2"/>
+      <w:r>
+        <w:rPr>
+          <w:rFonts w:ascii="Times New Roman" w:hAnsi="Times New Roman" w:cs="Times New Roman"/>
+          <w:sz w:val="24"/>
+          <w:szCs w:val="24"/>
+        </w:rPr>
+        <w:t>.</w:t>
+      </w:r>
+      <w:commentRangeEnd w:id="2"/>
+      <w:r>
+        <w:rPr>
+          <w:rStyle w:val="CommentReference"/>
+        </w:rPr>
+        <w:commentReference w:id="2"/>
+      </w:r>
+      <w:r>
+        <w:rPr>
+          <w:rFonts w:ascii="Times New Roman" w:hAnsi="Times New Roman" w:cs="Times New Roman"/>
+          <w:sz w:val="24"/>
+          <w:szCs w:val="24"/>
+        </w:rPr>
+        <w:t xml:space="preserve"> Understory vegetation height (m) was</w:t>
       </w:r>
       <w:r>
         <w:rPr>
@@ -9282,7 +9296,31 @@
           <w:sz w:val="24"/>
           <w:szCs w:val="24"/>
         </w:rPr>
-        <w:t xml:space="preserve"> measured in the quadrats. Ground cover estimates were collected on 9 June, 7 July, and 5 August in 2015, and on 1-2 June, 13 July, 11 August, and 6 September in 2022.  Values from the two quadrats around each pitfall trap were averaged together for a site-level mean. Soil moisture was measured at three locations adjacent to each pitfall trap using a </w:t>
+        <w:t xml:space="preserve"> measured in the quadrats. Ground cover estimates were collected on 9 June, 7 July, and </w:t>
+      </w:r>
+      <w:commentRangeStart w:id="3"/>
+      <w:r>
+        <w:rPr>
+          <w:rFonts w:ascii="Times New Roman" w:hAnsi="Times New Roman" w:cs="Times New Roman"/>
+          <w:sz w:val="24"/>
+          <w:szCs w:val="24"/>
+        </w:rPr>
+        <w:t>5 August in 2015</w:t>
+      </w:r>
+      <w:commentRangeEnd w:id="3"/>
+      <w:r>
+        <w:rPr>
+          <w:rStyle w:val="CommentReference"/>
+        </w:rPr>
+        <w:commentReference w:id="3"/>
+      </w:r>
+      <w:r>
+        <w:rPr>
+          <w:rFonts w:ascii="Times New Roman" w:hAnsi="Times New Roman" w:cs="Times New Roman"/>
+          <w:sz w:val="24"/>
+          <w:szCs w:val="24"/>
+        </w:rPr>
+        <w:t xml:space="preserve">, and on 1-2 June, 13 July, 11 August, and 6 September in 2022.  Values from the two quadrats around each pitfall trap were averaged together for a site-level mean. Soil moisture was measured at three locations adjacent to each pitfall trap using a </w:t>
       </w:r>
       <w:proofErr w:type="spellStart"/>
       <w:r>
@@ -9302,7 +9340,7 @@
         </w:rPr>
         <w:t xml:space="preserve"> Inc. (Houston, Texas) TH20 portable soil moisture meter with a Theta Probe ML2x sensor</w:t>
       </w:r>
-      <w:commentRangeStart w:id="2"/>
+      <w:commentRangeStart w:id="4"/>
       <w:r>
         <w:rPr>
           <w:rFonts w:ascii="Times New Roman" w:hAnsi="Times New Roman" w:cs="Times New Roman"/>
@@ -9311,12 +9349,12 @@
         </w:rPr>
         <w:t>.</w:t>
       </w:r>
-      <w:commentRangeEnd w:id="2"/>
+      <w:commentRangeEnd w:id="4"/>
       <w:r>
         <w:rPr>
           <w:rStyle w:val="CommentReference"/>
         </w:rPr>
-        <w:commentReference w:id="2"/>
+        <w:commentReference w:id="4"/>
       </w:r>
       <w:r>
         <w:rPr>
@@ -9598,7 +9636,6 @@
           <w:sz w:val="24"/>
           <w:szCs w:val="24"/>
         </w:rPr>
-        <w:lastRenderedPageBreak/>
         <w:tab/>
         <w:t xml:space="preserve">To determine if our sampling effort was adequate </w:t>
       </w:r>
@@ -10154,23 +10191,7 @@
           <w:rFonts w:ascii="Times New Roman" w:hAnsi="Times New Roman" w:cs="Times New Roman"/>
           <w:sz w:val="24"/>
         </w:rPr>
-        <w:t xml:space="preserve">(Sklodowski and </w:t>
-      </w:r>
-      <w:proofErr w:type="spellStart"/>
-      <w:r>
-        <w:rPr>
-          <w:rFonts w:ascii="Times New Roman" w:hAnsi="Times New Roman" w:cs="Times New Roman"/>
-          <w:sz w:val="24"/>
-        </w:rPr>
-        <w:t>Garbalinska</w:t>
-      </w:r>
-      <w:proofErr w:type="spellEnd"/>
-      <w:r>
-        <w:rPr>
-          <w:rFonts w:ascii="Times New Roman" w:hAnsi="Times New Roman" w:cs="Times New Roman"/>
-          <w:sz w:val="24"/>
-        </w:rPr>
-        <w:t xml:space="preserve"> 2011)</w:t>
+        <w:t>(Sklodowski and Garbalinska 2011)</w:t>
       </w:r>
       <w:r>
         <w:rPr>
@@ -13244,7 +13265,23 @@
           <w:rFonts w:ascii="Times New Roman" w:hAnsi="Times New Roman" w:cs="Times New Roman"/>
           <w:sz w:val="24"/>
         </w:rPr>
-        <w:t>Silverman, B., D. J. Horn, F. F. Purrington, and K. J. K. Gandhi. 2008. Oil Pipeline Corridor Through an Intact Forest Alters Ground Beetle (Coleoptera: Carabidae) Assemblages in Southeastern Ohio. Environmental Entomology 37:725–733.</w:t>
+        <w:t xml:space="preserve">Ribera, I., S. </w:t>
+      </w:r>
+      <w:proofErr w:type="spellStart"/>
+      <w:r>
+        <w:rPr>
+          <w:rFonts w:ascii="Times New Roman" w:hAnsi="Times New Roman" w:cs="Times New Roman"/>
+          <w:sz w:val="24"/>
+        </w:rPr>
+        <w:t>Dolédec</w:t>
+      </w:r>
+      <w:proofErr w:type="spellEnd"/>
+      <w:r>
+        <w:rPr>
+          <w:rFonts w:ascii="Times New Roman" w:hAnsi="Times New Roman" w:cs="Times New Roman"/>
+          <w:sz w:val="24"/>
+        </w:rPr>
+        <w:t>, I. S. Downie, and G. N. Foster. 2001. EFFECT OF LAND DISTURBANCE AND STRESS ON SPECIES TRAITS OF GROUND BEETLE ASSEMBLAGES. Ecology 82:1112–1129.</w:t>
       </w:r>
     </w:p>
     <w:p>
@@ -13260,55 +13297,7 @@
           <w:rFonts w:ascii="Times New Roman" w:hAnsi="Times New Roman" w:cs="Times New Roman"/>
           <w:sz w:val="24"/>
         </w:rPr>
-        <w:t xml:space="preserve">Sklodowski, J., and P. </w:t>
-      </w:r>
-      <w:proofErr w:type="spellStart"/>
-      <w:r>
-        <w:rPr>
-          <w:rFonts w:ascii="Times New Roman" w:hAnsi="Times New Roman" w:cs="Times New Roman"/>
-          <w:sz w:val="24"/>
-        </w:rPr>
-        <w:t>Garbalinska</w:t>
-      </w:r>
-      <w:proofErr w:type="spellEnd"/>
-      <w:r>
-        <w:rPr>
-          <w:rFonts w:ascii="Times New Roman" w:hAnsi="Times New Roman" w:cs="Times New Roman"/>
-          <w:sz w:val="24"/>
-        </w:rPr>
-        <w:t xml:space="preserve">. 2011. Ground beetle (Coleoptera, Carabidae) assemblages inhabiting Scots pine stands of </w:t>
-      </w:r>
-      <w:proofErr w:type="spellStart"/>
-      <w:r>
-        <w:rPr>
-          <w:rFonts w:ascii="Times New Roman" w:hAnsi="Times New Roman" w:cs="Times New Roman"/>
-          <w:sz w:val="24"/>
-        </w:rPr>
-        <w:t>Puszcza</w:t>
-      </w:r>
-      <w:proofErr w:type="spellEnd"/>
-      <w:r>
-        <w:rPr>
-          <w:rFonts w:ascii="Times New Roman" w:hAnsi="Times New Roman" w:cs="Times New Roman"/>
-          <w:sz w:val="24"/>
-        </w:rPr>
-        <w:t xml:space="preserve"> Piska Forest: six-year responses to a tornado impact. </w:t>
-      </w:r>
-      <w:proofErr w:type="spellStart"/>
-      <w:r>
-        <w:rPr>
-          <w:rFonts w:ascii="Times New Roman" w:hAnsi="Times New Roman" w:cs="Times New Roman"/>
-          <w:sz w:val="24"/>
-        </w:rPr>
-        <w:t>ZooKeys</w:t>
-      </w:r>
-      <w:proofErr w:type="spellEnd"/>
-      <w:r>
-        <w:rPr>
-          <w:rFonts w:ascii="Times New Roman" w:hAnsi="Times New Roman" w:cs="Times New Roman"/>
-          <w:sz w:val="24"/>
-        </w:rPr>
-        <w:t xml:space="preserve"> 100:371–392.</w:t>
+        <w:t>Silverman, B., D. J. Horn, F. F. Purrington, and K. J. K. Gandhi. 2008. Oil Pipeline Corridor Through an Intact Forest Alters Ground Beetle (Coleoptera: Carabidae) Assemblages in Southeastern Ohio. Environmental Entomology 37:725–733.</w:t>
       </w:r>
     </w:p>
     <w:p>
@@ -13324,7 +13313,55 @@
           <w:rFonts w:ascii="Times New Roman" w:hAnsi="Times New Roman" w:cs="Times New Roman"/>
           <w:sz w:val="24"/>
         </w:rPr>
-        <w:t>Slyder, J. B., J. W. Wenzel, A. A. Royo, M. E. Spicer, and W. P. Carson. 2020. Post-windthrow salvage logging increases seedling and understory diversity with little impact on composition immediately after logging. New Forests 51:409–420.</w:t>
+        <w:t xml:space="preserve">Sklodowski, J., and P. </w:t>
+      </w:r>
+      <w:proofErr w:type="spellStart"/>
+      <w:r>
+        <w:rPr>
+          <w:rFonts w:ascii="Times New Roman" w:hAnsi="Times New Roman" w:cs="Times New Roman"/>
+          <w:sz w:val="24"/>
+        </w:rPr>
+        <w:t>Garbalinska</w:t>
+      </w:r>
+      <w:proofErr w:type="spellEnd"/>
+      <w:r>
+        <w:rPr>
+          <w:rFonts w:ascii="Times New Roman" w:hAnsi="Times New Roman" w:cs="Times New Roman"/>
+          <w:sz w:val="24"/>
+        </w:rPr>
+        <w:t xml:space="preserve">. 2011. Ground beetle (Coleoptera, Carabidae) assemblages inhabiting Scots pine stands of </w:t>
+      </w:r>
+      <w:proofErr w:type="spellStart"/>
+      <w:r>
+        <w:rPr>
+          <w:rFonts w:ascii="Times New Roman" w:hAnsi="Times New Roman" w:cs="Times New Roman"/>
+          <w:sz w:val="24"/>
+        </w:rPr>
+        <w:t>Puszcza</w:t>
+      </w:r>
+      <w:proofErr w:type="spellEnd"/>
+      <w:r>
+        <w:rPr>
+          <w:rFonts w:ascii="Times New Roman" w:hAnsi="Times New Roman" w:cs="Times New Roman"/>
+          <w:sz w:val="24"/>
+        </w:rPr>
+        <w:t xml:space="preserve"> Piska Forest: six-year responses to a tornado impact. </w:t>
+      </w:r>
+      <w:proofErr w:type="spellStart"/>
+      <w:r>
+        <w:rPr>
+          <w:rFonts w:ascii="Times New Roman" w:hAnsi="Times New Roman" w:cs="Times New Roman"/>
+          <w:sz w:val="24"/>
+        </w:rPr>
+        <w:t>ZooKeys</w:t>
+      </w:r>
+      <w:proofErr w:type="spellEnd"/>
+      <w:r>
+        <w:rPr>
+          <w:rFonts w:ascii="Times New Roman" w:hAnsi="Times New Roman" w:cs="Times New Roman"/>
+          <w:sz w:val="24"/>
+        </w:rPr>
+        <w:t xml:space="preserve"> 100:371–392.</w:t>
       </w:r>
     </w:p>
     <w:p>
@@ -13340,7 +13377,7 @@
           <w:rFonts w:ascii="Times New Roman" w:hAnsi="Times New Roman" w:cs="Times New Roman"/>
           <w:sz w:val="24"/>
         </w:rPr>
-        <w:t>Swenson, N. G. 2014. Functional and Phylogenetic Ecology in R. Springer New York, New York, NY.</w:t>
+        <w:t>Slyder, J. B., J. W. Wenzel, A. A. Royo, M. E. Spicer, and W. P. Carson. 2020. Post-windthrow salvage logging increases seedling and understory diversity with little impact on composition immediately after logging. New Forests 51:409–420.</w:t>
       </w:r>
     </w:p>
     <w:p>
@@ -13356,71 +13393,7 @@
           <w:rFonts w:ascii="Times New Roman" w:hAnsi="Times New Roman" w:cs="Times New Roman"/>
           <w:sz w:val="24"/>
         </w:rPr>
-        <w:t xml:space="preserve">Talarico, F., M. Romeo, A. </w:t>
-      </w:r>
-      <w:proofErr w:type="spellStart"/>
-      <w:r>
-        <w:rPr>
-          <w:rFonts w:ascii="Times New Roman" w:hAnsi="Times New Roman" w:cs="Times New Roman"/>
-          <w:sz w:val="24"/>
-        </w:rPr>
-        <w:t>Massolo</w:t>
-      </w:r>
-      <w:proofErr w:type="spellEnd"/>
-      <w:r>
-        <w:rPr>
-          <w:rFonts w:ascii="Times New Roman" w:hAnsi="Times New Roman" w:cs="Times New Roman"/>
-          <w:sz w:val="24"/>
-        </w:rPr>
-        <w:t xml:space="preserve">, P. </w:t>
-      </w:r>
-      <w:proofErr w:type="spellStart"/>
-      <w:r>
-        <w:rPr>
-          <w:rFonts w:ascii="Times New Roman" w:hAnsi="Times New Roman" w:cs="Times New Roman"/>
-          <w:sz w:val="24"/>
-        </w:rPr>
-        <w:t>Brandmayr</w:t>
-      </w:r>
-      <w:proofErr w:type="spellEnd"/>
-      <w:r>
-        <w:rPr>
-          <w:rFonts w:ascii="Times New Roman" w:hAnsi="Times New Roman" w:cs="Times New Roman"/>
-          <w:sz w:val="24"/>
-        </w:rPr>
-        <w:t xml:space="preserve">, and T. </w:t>
-      </w:r>
-      <w:proofErr w:type="spellStart"/>
-      <w:r>
-        <w:rPr>
-          <w:rFonts w:ascii="Times New Roman" w:hAnsi="Times New Roman" w:cs="Times New Roman"/>
-          <w:sz w:val="24"/>
-        </w:rPr>
-        <w:t>Zetto</w:t>
-      </w:r>
-      <w:proofErr w:type="spellEnd"/>
-      <w:r>
-        <w:rPr>
-          <w:rFonts w:ascii="Times New Roman" w:hAnsi="Times New Roman" w:cs="Times New Roman"/>
-          <w:sz w:val="24"/>
-        </w:rPr>
-        <w:t xml:space="preserve">. 2007. Morphometry and eye morphology in three species of </w:t>
-      </w:r>
-      <w:proofErr w:type="spellStart"/>
-      <w:r>
-        <w:rPr>
-          <w:rFonts w:ascii="Times New Roman" w:hAnsi="Times New Roman" w:cs="Times New Roman"/>
-          <w:sz w:val="24"/>
-        </w:rPr>
-        <w:t>Carabus</w:t>
-      </w:r>
-      <w:proofErr w:type="spellEnd"/>
-      <w:r>
-        <w:rPr>
-          <w:rFonts w:ascii="Times New Roman" w:hAnsi="Times New Roman" w:cs="Times New Roman"/>
-          <w:sz w:val="24"/>
-        </w:rPr>
-        <w:t xml:space="preserve"> (Coleoptera: Carabidae) in relation to habitat demands. Journal of Zoological Systematics and Evolutionary Research 45:33–38.</w:t>
+        <w:t>Swenson, N. G. 2014. Functional and Phylogenetic Ecology in R. Springer New York, New York, NY.</w:t>
       </w:r>
     </w:p>
     <w:p>
@@ -13436,7 +13409,71 @@
           <w:rFonts w:ascii="Times New Roman" w:hAnsi="Times New Roman" w:cs="Times New Roman"/>
           <w:sz w:val="24"/>
         </w:rPr>
-        <w:t>Thiele, H.-U. 1977. Carabid Beetles in Their Environments. Springer, Berlin, Heidelberg.</w:t>
+        <w:t xml:space="preserve">Talarico, F., M. Romeo, A. </w:t>
+      </w:r>
+      <w:proofErr w:type="spellStart"/>
+      <w:r>
+        <w:rPr>
+          <w:rFonts w:ascii="Times New Roman" w:hAnsi="Times New Roman" w:cs="Times New Roman"/>
+          <w:sz w:val="24"/>
+        </w:rPr>
+        <w:t>Massolo</w:t>
+      </w:r>
+      <w:proofErr w:type="spellEnd"/>
+      <w:r>
+        <w:rPr>
+          <w:rFonts w:ascii="Times New Roman" w:hAnsi="Times New Roman" w:cs="Times New Roman"/>
+          <w:sz w:val="24"/>
+        </w:rPr>
+        <w:t xml:space="preserve">, P. </w:t>
+      </w:r>
+      <w:proofErr w:type="spellStart"/>
+      <w:r>
+        <w:rPr>
+          <w:rFonts w:ascii="Times New Roman" w:hAnsi="Times New Roman" w:cs="Times New Roman"/>
+          <w:sz w:val="24"/>
+        </w:rPr>
+        <w:t>Brandmayr</w:t>
+      </w:r>
+      <w:proofErr w:type="spellEnd"/>
+      <w:r>
+        <w:rPr>
+          <w:rFonts w:ascii="Times New Roman" w:hAnsi="Times New Roman" w:cs="Times New Roman"/>
+          <w:sz w:val="24"/>
+        </w:rPr>
+        <w:t xml:space="preserve">, and T. </w:t>
+      </w:r>
+      <w:proofErr w:type="spellStart"/>
+      <w:r>
+        <w:rPr>
+          <w:rFonts w:ascii="Times New Roman" w:hAnsi="Times New Roman" w:cs="Times New Roman"/>
+          <w:sz w:val="24"/>
+        </w:rPr>
+        <w:t>Zetto</w:t>
+      </w:r>
+      <w:proofErr w:type="spellEnd"/>
+      <w:r>
+        <w:rPr>
+          <w:rFonts w:ascii="Times New Roman" w:hAnsi="Times New Roman" w:cs="Times New Roman"/>
+          <w:sz w:val="24"/>
+        </w:rPr>
+        <w:t xml:space="preserve">. 2007. Morphometry and eye morphology in three species of </w:t>
+      </w:r>
+      <w:proofErr w:type="spellStart"/>
+      <w:r>
+        <w:rPr>
+          <w:rFonts w:ascii="Times New Roman" w:hAnsi="Times New Roman" w:cs="Times New Roman"/>
+          <w:sz w:val="24"/>
+        </w:rPr>
+        <w:t>Carabus</w:t>
+      </w:r>
+      <w:proofErr w:type="spellEnd"/>
+      <w:r>
+        <w:rPr>
+          <w:rFonts w:ascii="Times New Roman" w:hAnsi="Times New Roman" w:cs="Times New Roman"/>
+          <w:sz w:val="24"/>
+        </w:rPr>
+        <w:t xml:space="preserve"> (Coleoptera: Carabidae) in relation to habitat demands. Journal of Zoological Systematics and Evolutionary Research 45:33–38.</w:t>
       </w:r>
     </w:p>
     <w:p>
@@ -13452,6 +13489,23 @@
           <w:rFonts w:ascii="Times New Roman" w:hAnsi="Times New Roman" w:cs="Times New Roman"/>
           <w:sz w:val="24"/>
         </w:rPr>
+        <w:t>Thiele, H.-U. 1977. Carabid Beetles in Their Environments. Springer, Berlin, Heidelberg.</w:t>
+      </w:r>
+    </w:p>
+    <w:p>
+      <w:pPr>
+        <w:pStyle w:val="Bibliography"/>
+        <w:rPr>
+          <w:rFonts w:ascii="Times New Roman" w:hAnsi="Times New Roman" w:cs="Times New Roman"/>
+          <w:sz w:val="24"/>
+        </w:rPr>
+      </w:pPr>
+      <w:r>
+        <w:rPr>
+          <w:rFonts w:ascii="Times New Roman" w:hAnsi="Times New Roman" w:cs="Times New Roman"/>
+          <w:sz w:val="24"/>
+        </w:rPr>
+        <w:lastRenderedPageBreak/>
         <w:t xml:space="preserve">Thorn, S., C. </w:t>
       </w:r>
       <w:proofErr w:type="spellStart"/>
@@ -13516,15 +13570,7 @@
           <w:rFonts w:ascii="Times New Roman" w:hAnsi="Times New Roman" w:cs="Times New Roman"/>
           <w:sz w:val="24"/>
         </w:rPr>
-        <w:t xml:space="preserve">, D. B. Lindenmayer, M. K. Obrist, J. Rost, S. Seibold, R. </w:t>
-      </w:r>
-      <w:r>
-        <w:rPr>
-          <w:rFonts w:ascii="Times New Roman" w:hAnsi="Times New Roman" w:cs="Times New Roman"/>
-          <w:sz w:val="24"/>
-        </w:rPr>
-        <w:lastRenderedPageBreak/>
-        <w:t xml:space="preserve">Seidl, D. Thom, K. Waldron, B. </w:t>
+        <w:t xml:space="preserve">, D. B. Lindenmayer, M. K. Obrist, J. Rost, S. Seibold, R. Seidl, D. Thom, K. Waldron, B. </w:t>
       </w:r>
       <w:proofErr w:type="spellStart"/>
       <w:r>
@@ -13708,7 +13754,39 @@
       </w:r>
     </w:p>
   </w:comment>
-  <w:comment w:id="2" w:author="Aaron Tayal" w:date="2025-04-05T23:39:00Z" w:initials="AT">
+  <w:comment w:id="2" w:author="Aaron Tayal" w:date="2025-04-22T17:01:00Z" w:initials="AT">
+    <w:p>
+      <w:pPr>
+        <w:pStyle w:val="CommentText"/>
+      </w:pPr>
+      <w:r>
+        <w:rPr>
+          <w:rStyle w:val="CommentReference"/>
+        </w:rPr>
+        <w:annotationRef/>
+      </w:r>
+      <w:r>
+        <w:t>How far away from pitfall trap? Were they the same locations between 2015 and 2022?</w:t>
+      </w:r>
+    </w:p>
+  </w:comment>
+  <w:comment w:id="3" w:author="Aaron Tayal" w:date="2025-04-22T17:10:00Z" w:initials="AT">
+    <w:p>
+      <w:pPr>
+        <w:pStyle w:val="CommentText"/>
+      </w:pPr>
+      <w:r>
+        <w:rPr>
+          <w:rStyle w:val="CommentReference"/>
+        </w:rPr>
+        <w:annotationRef/>
+      </w:r>
+      <w:r>
+        <w:t>I don’t have any data for 5 August for 2015. I assume only plots 1-40 were done on 5 Aug</w:t>
+      </w:r>
+    </w:p>
+  </w:comment>
+  <w:comment w:id="4" w:author="Aaron Tayal" w:date="2025-04-05T23:39:00Z" w:initials="AT">
     <w:p>
       <w:pPr>
         <w:pStyle w:val="CommentText"/>
@@ -13731,6 +13809,8 @@
 <w15:commentsEx xmlns:wpc="http://schemas.microsoft.com/office/word/2010/wordprocessingCanvas" xmlns:cx="http://schemas.microsoft.com/office/drawing/2014/chartex" xmlns:cx1="http://schemas.microsoft.com/office/drawing/2015/9/8/chartex" xmlns:cx2="http://schemas.microsoft.com/office/drawing/2015/10/21/chartex" xmlns:cx3="http://schemas.microsoft.com/office/drawing/2016/5/9/chartex" xmlns:cx4="http://schemas.microsoft.com/office/drawing/2016/5/10/chartex" xmlns:cx5="http://schemas.microsoft.com/office/drawing/2016/5/11/chartex" xmlns:cx6="http://schemas.microsoft.com/office/drawing/2016/5/12/chartex" xmlns:cx7="http://schemas.microsoft.com/office/drawing/2016/5/13/chartex" xmlns:cx8="http://schemas.microsoft.com/office/drawing/2016/5/14/chartex" xmlns:mc="http://schemas.openxmlformats.org/markup-compatibility/2006" xmlns:aink="http://schemas.microsoft.com/office/drawing/2016/ink" xmlns:am3d="http://schemas.microsoft.com/office/drawing/2017/model3d" xmlns:o="urn:schemas-microsoft-com:office:office" xmlns:oel="http://schemas.microsoft.com/office/2019/extlst" xmlns:r="http://schemas.openxmlformats.org/officeDocument/2006/relationships" xmlns:m="http://schemas.openxmlformats.org/officeDocument/2006/math" xmlns:v="urn:schemas-microsoft-com:vml" xmlns:wp14="http://schemas.microsoft.com/office/word/2010/wordprocessingDrawing" xmlns:wp="http://schemas.openxmlformats.org/drawingml/2006/wordprocessingDrawing" xmlns:w10="urn:schemas-microsoft-com:office:word" xmlns:w="http://schemas.openxmlformats.org/wordprocessingml/2006/main" xmlns:w14="http://schemas.microsoft.com/office/word/2010/wordml" xmlns:w15="http://schemas.microsoft.com/office/word/2012/wordml" xmlns:w16cex="http://schemas.microsoft.com/office/word/2018/wordml/cex" xmlns:w16cid="http://schemas.microsoft.com/office/word/2016/wordml/cid" xmlns:w16="http://schemas.microsoft.com/office/word/2018/wordml" xmlns:w16du="http://schemas.microsoft.com/office/word/2023/wordml/word16du" xmlns:w16sdtdh="http://schemas.microsoft.com/office/word/2020/wordml/sdtdatahash" xmlns:w16sdtfl="http://schemas.microsoft.com/office/word/2024/wordml/sdtformatlock" xmlns:w16se="http://schemas.microsoft.com/office/word/2015/wordml/symex" xmlns:wpg="http://schemas.microsoft.com/office/word/2010/wordprocessingGroup" xmlns:wpi="http://schemas.microsoft.com/office/word/2010/wordprocessingInk" xmlns:wne="http://schemas.microsoft.com/office/word/2006/wordml" xmlns:wps="http://schemas.microsoft.com/office/word/2010/wordprocessingShape" mc:Ignorable="w14 w15 w16se w16cid w16 w16cex w16sdtdh w16sdtfl w16du wp14">
   <w15:commentEx w15:paraId="39AFAD65" w15:done="0"/>
   <w15:commentEx w15:paraId="73543E8F" w15:done="0"/>
+  <w15:commentEx w15:paraId="2EC0716E" w15:done="0"/>
+  <w15:commentEx w15:paraId="2846F814" w15:done="0"/>
   <w15:commentEx w15:paraId="42730FAB" w15:done="0"/>
 </w15:commentsEx>
 </file>
@@ -13739,6 +13819,8 @@
 <w16cex:commentsExtensible xmlns:wpc="http://schemas.microsoft.com/office/word/2010/wordprocessingCanvas" xmlns:cx="http://schemas.microsoft.com/office/drawing/2014/chartex" xmlns:cx1="http://schemas.microsoft.com/office/drawing/2015/9/8/chartex" xmlns:cx2="http://schemas.microsoft.com/office/drawing/2015/10/21/chartex" xmlns:cx3="http://schemas.microsoft.com/office/drawing/2016/5/9/chartex" xmlns:cx4="http://schemas.microsoft.com/office/drawing/2016/5/10/chartex" xmlns:cx5="http://schemas.microsoft.com/office/drawing/2016/5/11/chartex" xmlns:cx6="http://schemas.microsoft.com/office/drawing/2016/5/12/chartex" xmlns:cx7="http://schemas.microsoft.com/office/drawing/2016/5/13/chartex" xmlns:cx8="http://schemas.microsoft.com/office/drawing/2016/5/14/chartex" xmlns:cr="http://schemas.microsoft.com/office/comments/2020/reactions" xmlns:mc="http://schemas.openxmlformats.org/markup-compatibility/2006" xmlns:aink="http://schemas.microsoft.com/office/drawing/2016/ink" xmlns:am3d="http://schemas.microsoft.com/office/drawing/2017/model3d" xmlns:o="urn:schemas-microsoft-com:office:office" xmlns:oel="http://schemas.microsoft.com/office/2019/extlst" xmlns:r="http://schemas.openxmlformats.org/officeDocument/2006/relationships" xmlns:m="http://schemas.openxmlformats.org/officeDocument/2006/math" xmlns:v="urn:schemas-microsoft-com:vml" xmlns:wp14="http://schemas.microsoft.com/office/word/2010/wordprocessingDrawing" xmlns:wp="http://schemas.openxmlformats.org/drawingml/2006/wordprocessingDrawing" xmlns:w10="urn:schemas-microsoft-com:office:word" xmlns:w="http://schemas.openxmlformats.org/wordprocessingml/2006/main" xmlns:w14="http://schemas.microsoft.com/office/word/2010/wordml" xmlns:w15="http://schemas.microsoft.com/office/word/2012/wordml" xmlns:w16cex="http://schemas.microsoft.com/office/word/2018/wordml/cex" xmlns:w16cid="http://schemas.microsoft.com/office/word/2016/wordml/cid" xmlns:w16="http://schemas.microsoft.com/office/word/2018/wordml" xmlns:w16du="http://schemas.microsoft.com/office/word/2023/wordml/word16du" xmlns:w16sdtdh="http://schemas.microsoft.com/office/word/2020/wordml/sdtdatahash" xmlns:w16sdtfl="http://schemas.microsoft.com/office/word/2024/wordml/sdtformatlock" xmlns:w16se="http://schemas.microsoft.com/office/word/2015/wordml/symex" xmlns:wpg="http://schemas.microsoft.com/office/word/2010/wordprocessingGroup" xmlns:wpi="http://schemas.microsoft.com/office/word/2010/wordprocessingInk" xmlns:wne="http://schemas.microsoft.com/office/word/2006/wordml" xmlns:wps="http://schemas.microsoft.com/office/word/2010/wordprocessingShape" mc:Ignorable="w14 w15 w16se w16cid w16 w16cex w16sdtdh w16sdtfl cr w16du wp14">
   <w16cex:commentExtensible w16cex:durableId="02196C6B" w16cex:dateUtc="2025-03-30T22:21:00Z"/>
   <w16cex:commentExtensible w16cex:durableId="27D10D7B" w16cex:dateUtc="2025-04-06T03:13:00Z"/>
+  <w16cex:commentExtensible w16cex:durableId="4BA9957F" w16cex:dateUtc="2025-04-22T21:01:00Z"/>
+  <w16cex:commentExtensible w16cex:durableId="3EB1B98E" w16cex:dateUtc="2025-04-22T21:10:00Z"/>
   <w16cex:commentExtensible w16cex:durableId="3281DAEB" w16cex:dateUtc="2025-04-06T03:39:00Z"/>
 </w16cex:commentsExtensible>
 </file>
@@ -13747,6 +13829,8 @@
 <w16cid:commentsIds xmlns:wpc="http://schemas.microsoft.com/office/word/2010/wordprocessingCanvas" xmlns:cx="http://schemas.microsoft.com/office/drawing/2014/chartex" xmlns:cx1="http://schemas.microsoft.com/office/drawing/2015/9/8/chartex" xmlns:cx2="http://schemas.microsoft.com/office/drawing/2015/10/21/chartex" xmlns:cx3="http://schemas.microsoft.com/office/drawing/2016/5/9/chartex" xmlns:cx4="http://schemas.microsoft.com/office/drawing/2016/5/10/chartex" xmlns:cx5="http://schemas.microsoft.com/office/drawing/2016/5/11/chartex" xmlns:cx6="http://schemas.microsoft.com/office/drawing/2016/5/12/chartex" xmlns:cx7="http://schemas.microsoft.com/office/drawing/2016/5/13/chartex" xmlns:cx8="http://schemas.microsoft.com/office/drawing/2016/5/14/chartex" xmlns:mc="http://schemas.openxmlformats.org/markup-compatibility/2006" xmlns:aink="http://schemas.microsoft.com/office/drawing/2016/ink" xmlns:am3d="http://schemas.microsoft.com/office/drawing/2017/model3d" xmlns:o="urn:schemas-microsoft-com:office:office" xmlns:oel="http://schemas.microsoft.com/office/2019/extlst" xmlns:r="http://schemas.openxmlformats.org/officeDocument/2006/relationships" xmlns:m="http://schemas.openxmlformats.org/officeDocument/2006/math" xmlns:v="urn:schemas-microsoft-com:vml" xmlns:wp14="http://schemas.microsoft.com/office/word/2010/wordprocessingDrawing" xmlns:wp="http://schemas.openxmlformats.org/drawingml/2006/wordprocessingDrawing" xmlns:w10="urn:schemas-microsoft-com:office:word" xmlns:w="http://schemas.openxmlformats.org/wordprocessingml/2006/main" xmlns:w14="http://schemas.microsoft.com/office/word/2010/wordml" xmlns:w15="http://schemas.microsoft.com/office/word/2012/wordml" xmlns:w16cex="http://schemas.microsoft.com/office/word/2018/wordml/cex" xmlns:w16cid="http://schemas.microsoft.com/office/word/2016/wordml/cid" xmlns:w16="http://schemas.microsoft.com/office/word/2018/wordml" xmlns:w16du="http://schemas.microsoft.com/office/word/2023/wordml/word16du" xmlns:w16sdtdh="http://schemas.microsoft.com/office/word/2020/wordml/sdtdatahash" xmlns:w16sdtfl="http://schemas.microsoft.com/office/word/2024/wordml/sdtformatlock" xmlns:w16se="http://schemas.microsoft.com/office/word/2015/wordml/symex" xmlns:wpg="http://schemas.microsoft.com/office/word/2010/wordprocessingGroup" xmlns:wpi="http://schemas.microsoft.com/office/word/2010/wordprocessingInk" xmlns:wne="http://schemas.microsoft.com/office/word/2006/wordml" xmlns:wps="http://schemas.microsoft.com/office/word/2010/wordprocessingShape" mc:Ignorable="w14 w15 w16se w16cid w16 w16cex w16sdtdh w16sdtfl w16du wp14">
   <w16cid:commentId w16cid:paraId="39AFAD65" w16cid:durableId="02196C6B"/>
   <w16cid:commentId w16cid:paraId="73543E8F" w16cid:durableId="27D10D7B"/>
+  <w16cid:commentId w16cid:paraId="2EC0716E" w16cid:durableId="4BA9957F"/>
+  <w16cid:commentId w16cid:paraId="2846F814" w16cid:durableId="3EB1B98E"/>
   <w16cid:commentId w16cid:paraId="42730FAB" w16cid:durableId="3281DAEB"/>
 </w16cid:commentsIds>
 </file>

</xml_diff>